<commit_message>
added a new project, netflixgpt
</commit_message>
<xml_diff>
--- a/mahafuz-portfolio-app/mahafuz-portfolio-app/src/myResume.docx
+++ b/mahafuz-portfolio-app/mahafuz-portfolio-app/src/myResume.docx
@@ -55,12 +55,29 @@
         <w:t xml:space="preserve"> </w:t>
       </w:r>
       <w:r>
-        <w:t xml:space="preserve"> |</w:t>
-      </w:r>
-      <w:r>
         <w:t xml:space="preserve"> </w:t>
       </w:r>
+      <w:r>
+        <w:t xml:space="preserve">| </w:t>
+      </w:r>
       <w:hyperlink r:id="rId9" w:history="1">
+        <w:r>
+          <w:rPr>
+            <w:rStyle w:val="Hyperlink"/>
+          </w:rPr>
+          <w:t>Portfolio</w:t>
+        </w:r>
+      </w:hyperlink>
+      <w:r>
+        <w:t xml:space="preserve">  </w:t>
+      </w:r>
+      <w:r>
+        <w:t>|</w:t>
+      </w:r>
+      <w:r>
+        <w:t xml:space="preserve"> </w:t>
+      </w:r>
+      <w:hyperlink r:id="rId10" w:history="1">
         <w:r>
           <w:rPr>
             <w:rStyle w:val="Hyperlink"/>
@@ -130,7 +147,13 @@
         <w:rPr>
           <w:rFonts w:asciiTheme="minorHAnsi" w:hAnsiTheme="minorHAnsi"/>
         </w:rPr>
-        <w:t xml:space="preserve">nearly 2 </w:t>
+        <w:t xml:space="preserve">nearly </w:t>
+      </w:r>
+      <w:r>
+        <w:rPr>
+          <w:rFonts w:asciiTheme="minorHAnsi" w:hAnsiTheme="minorHAnsi"/>
+        </w:rPr>
+        <w:t xml:space="preserve">1.6+ </w:t>
       </w:r>
       <w:r>
         <w:rPr>
@@ -1943,7 +1966,7 @@
               <w:snapToGrid w:val="0"/>
               <w:cnfStyle w:val="000000000000" w:firstRow="0" w:lastRow="0" w:firstColumn="0" w:lastColumn="0" w:oddVBand="0" w:evenVBand="0" w:oddHBand="0" w:evenHBand="0" w:firstRowFirstColumn="0" w:firstRowLastColumn="0" w:lastRowFirstColumn="0" w:lastRowLastColumn="0"/>
             </w:pPr>
-            <w:hyperlink r:id="rId10" w:history="1">
+            <w:hyperlink r:id="rId11" w:history="1">
               <w:r>
                 <w:rPr>
                   <w:rStyle w:val="Hyperlink"/>
@@ -2015,27 +2038,13 @@
           <w:rFonts w:asciiTheme="minorHAnsi" w:hAnsiTheme="minorHAnsi"/>
         </w:rPr>
       </w:pPr>
-      <w:hyperlink r:id="rId11" w:history="1">
+      <w:hyperlink r:id="rId12" w:history="1">
         <w:r>
           <w:rPr>
             <w:rStyle w:val="Hyperlink"/>
             <w:rFonts w:asciiTheme="minorHAnsi" w:hAnsiTheme="minorHAnsi"/>
           </w:rPr>
-          <w:t>React Course Cer</w:t>
-        </w:r>
-        <w:r>
-          <w:rPr>
-            <w:rStyle w:val="Hyperlink"/>
-            <w:rFonts w:asciiTheme="minorHAnsi" w:hAnsiTheme="minorHAnsi"/>
-          </w:rPr>
-          <w:t>t</w:t>
-        </w:r>
-        <w:r>
-          <w:rPr>
-            <w:rStyle w:val="Hyperlink"/>
-            <w:rFonts w:asciiTheme="minorHAnsi" w:hAnsiTheme="minorHAnsi"/>
-          </w:rPr>
-          <w:t>ificate Link</w:t>
+          <w:t>React Course Certificate Link</w:t>
         </w:r>
       </w:hyperlink>
     </w:p>
@@ -2050,7 +2059,7 @@
           <w:rFonts w:asciiTheme="minorHAnsi" w:hAnsiTheme="minorHAnsi"/>
         </w:rPr>
       </w:pPr>
-      <w:hyperlink r:id="rId12" w:history="1">
+      <w:hyperlink r:id="rId13" w:history="1">
         <w:r>
           <w:rPr>
             <w:rStyle w:val="Hyperlink"/>
@@ -2141,7 +2150,7 @@
       </w:r>
     </w:p>
     <w:sectPr>
-      <w:footerReference w:type="default" r:id="rId13"/>
+      <w:footerReference w:type="default" r:id="rId14"/>
       <w:pgSz w:w="12240" w:h="15840"/>
       <w:pgMar w:top="1008" w:right="1152" w:bottom="1152" w:left="1152" w:header="720" w:footer="720" w:gutter="0"/>
       <w:pgNumType w:start="1"/>

</xml_diff>